<commit_message>
updated  pdf,doc and PPT files
</commit_message>
<xml_diff>
--- a/SOLOMON YAW  ADEKLO-213DS01000274.docx
+++ b/SOLOMON YAW  ADEKLO-213DS01000274.docx
@@ -8,18 +8,120 @@
         <w:rPr>
           <w:rFonts w:ascii="Courier New" w:hAnsi="Courier New" w:cs="Courier New"/>
           <w:b/>
-          <w:sz w:val="28"/>
-          <w:szCs w:val="24"/>
-        </w:rPr>
-      </w:pPr>
-      <w:r>
+          <w:sz w:val="40"/>
+          <w:szCs w:val="40"/>
+        </w:rPr>
+      </w:pPr>
+      <w:r>
+        <w:rPr>
+          <w:rFonts w:ascii="Courier New" w:hAnsi="Courier New" w:cs="Courier New"/>
+          <w:b/>
+          <w:sz w:val="40"/>
+          <w:szCs w:val="40"/>
+        </w:rPr>
+        <w:t>Valley View University</w:t>
+      </w:r>
+    </w:p>
+    <w:p>
+      <w:pPr>
+        <w:jc w:val="center"/>
+        <w:rPr>
+          <w:rFonts w:ascii="Courier New" w:hAnsi="Courier New" w:cs="Courier New"/>
+          <w:b/>
+          <w:sz w:val="24"/>
+          <w:szCs w:val="24"/>
+        </w:rPr>
+      </w:pPr>
+      <w:r>
+        <w:rPr>
+          <w:rFonts w:ascii="Courier New" w:hAnsi="Courier New" w:cs="Courier New"/>
+          <w:b/>
+          <w:sz w:val="24"/>
+          <w:szCs w:val="24"/>
+        </w:rPr>
+        <w:t>(</w:t>
+      </w:r>
+      <w:hyperlink r:id="rId8" w:history="1">
+        <w:r>
+          <w:rPr>
+            <w:rStyle w:val="Hyperlink"/>
+            <w:rFonts w:ascii="Courier New" w:hAnsi="Courier New" w:cs="Courier New"/>
+            <w:b/>
+            <w:sz w:val="24"/>
+            <w:szCs w:val="24"/>
+          </w:rPr>
+          <w:t>https://vvu.edu.gh/</w:t>
+        </w:r>
+      </w:hyperlink>
+      <w:r>
+        <w:rPr>
+          <w:rFonts w:ascii="Courier New" w:hAnsi="Courier New" w:cs="Courier New"/>
+          <w:b/>
+          <w:sz w:val="24"/>
+          <w:szCs w:val="24"/>
+        </w:rPr>
+        <w:t>)</w:t>
+      </w:r>
+    </w:p>
+    <w:p>
+      <w:pPr>
+        <w:jc w:val="center"/>
         <w:rPr>
           <w:rFonts w:ascii="Courier New" w:hAnsi="Courier New" w:cs="Courier New"/>
           <w:b/>
           <w:sz w:val="28"/>
           <w:szCs w:val="24"/>
         </w:rPr>
-        <w:t>Valley View University</w:t>
+      </w:pPr>
+      <w:r>
+        <w:rPr>
+          <w:rFonts w:ascii="Courier New" w:hAnsi="Courier New" w:cs="Courier New"/>
+          <w:b/>
+          <w:noProof/>
+          <w:sz w:val="28"/>
+          <w:szCs w:val="24"/>
+        </w:rPr>
+        <w:drawing>
+          <wp:inline distT="0" distB="0" distL="0" distR="0">
+            <wp:extent cx="1149350" cy="1065491"/>
+            <wp:effectExtent l="0" t="0" r="0" b="1905"/>
+            <wp:docPr id="4" name="Picture 4"/>
+            <wp:cNvGraphicFramePr>
+              <a:graphicFrameLocks xmlns:a="http://schemas.openxmlformats.org/drawingml/2006/main" noChangeAspect="1"/>
+            </wp:cNvGraphicFramePr>
+            <a:graphic xmlns:a="http://schemas.openxmlformats.org/drawingml/2006/main">
+              <a:graphicData uri="http://schemas.openxmlformats.org/drawingml/2006/picture">
+                <pic:pic xmlns:pic="http://schemas.openxmlformats.org/drawingml/2006/picture">
+                  <pic:nvPicPr>
+                    <pic:cNvPr id="4" name="vvu.png"/>
+                    <pic:cNvPicPr/>
+                  </pic:nvPicPr>
+                  <pic:blipFill>
+                    <a:blip r:embed="rId9">
+                      <a:extLst>
+                        <a:ext uri="{28A0092B-C50C-407E-A947-70E740481C1C}">
+                          <a14:useLocalDpi xmlns:a14="http://schemas.microsoft.com/office/drawing/2010/main" val="0"/>
+                        </a:ext>
+                      </a:extLst>
+                    </a:blip>
+                    <a:stretch>
+                      <a:fillRect/>
+                    </a:stretch>
+                  </pic:blipFill>
+                  <pic:spPr>
+                    <a:xfrm>
+                      <a:off x="0" y="0"/>
+                      <a:ext cx="1183758" cy="1097389"/>
+                    </a:xfrm>
+                    <a:prstGeom prst="rect">
+                      <a:avLst/>
+                    </a:prstGeom>
+                  </pic:spPr>
+                </pic:pic>
+              </a:graphicData>
+            </a:graphic>
+          </wp:inline>
+        </w:drawing>
       </w:r>
     </w:p>
     <w:p>
@@ -32,50 +134,38 @@
           <w:szCs w:val="24"/>
         </w:rPr>
       </w:pPr>
-    </w:p>
-    <w:p>
-      <w:pPr>
-        <w:jc w:val="center"/>
+      <w:r>
         <w:rPr>
           <w:rFonts w:ascii="Courier New" w:hAnsi="Courier New" w:cs="Courier New"/>
           <w:b/>
           <w:sz w:val="28"/>
           <w:szCs w:val="24"/>
         </w:rPr>
-      </w:pPr>
-      <w:r>
+        <w:t>FACULTY OF SCIENCE</w:t>
+      </w:r>
+    </w:p>
+    <w:p>
+      <w:pPr>
+        <w:jc w:val="center"/>
         <w:rPr>
           <w:rFonts w:ascii="Courier New" w:hAnsi="Courier New" w:cs="Courier New"/>
           <w:b/>
           <w:sz w:val="28"/>
           <w:szCs w:val="24"/>
         </w:rPr>
-        <w:t>FACULTY OF SCIENCE</w:t>
-      </w:r>
-    </w:p>
-    <w:p>
-      <w:pPr>
-        <w:jc w:val="center"/>
+      </w:pPr>
+      <w:r>
         <w:rPr>
           <w:rFonts w:ascii="Courier New" w:hAnsi="Courier New" w:cs="Courier New"/>
           <w:b/>
           <w:sz w:val="28"/>
           <w:szCs w:val="24"/>
         </w:rPr>
-      </w:pPr>
-      <w:r>
-        <w:rPr>
-          <w:rFonts w:ascii="Courier New" w:hAnsi="Courier New" w:cs="Courier New"/>
-          <w:b/>
-          <w:sz w:val="28"/>
-          <w:szCs w:val="24"/>
-        </w:rPr>
         <w:t>DEPARTMENT OF INFORMATION TECHNOLOGY</w:t>
       </w:r>
     </w:p>
     <w:p>
       <w:pPr>
-        <w:jc w:val="center"/>
         <w:rPr>
           <w:rFonts w:ascii="Courier New" w:hAnsi="Courier New" w:cs="Courier New"/>
           <w:b/>
@@ -320,6 +410,18 @@
         </w:rPr>
         <w:t>(</w:t>
       </w:r>
+      <w:hyperlink r:id="rId10" w:history="1">
+        <w:r>
+          <w:rPr>
+            <w:rStyle w:val="Hyperlink"/>
+            <w:rFonts w:ascii="Courier New" w:hAnsi="Courier New" w:cs="Courier New"/>
+            <w:b/>
+            <w:sz w:val="28"/>
+            <w:szCs w:val="24"/>
+          </w:rPr>
+          <w:t>https://solomonadeklo.me/</w:t>
+        </w:r>
+      </w:hyperlink>
       <w:r>
         <w:rPr>
           <w:rFonts w:ascii="Courier New" w:hAnsi="Courier New" w:cs="Courier New"/>
@@ -327,48 +429,59 @@
           <w:sz w:val="28"/>
           <w:szCs w:val="24"/>
         </w:rPr>
-        <w:t>http://solomonadeklo.me/</w:t>
-      </w:r>
-      <w:r>
+        <w:t>)</w:t>
+      </w:r>
+    </w:p>
+    <w:p>
+      <w:pPr>
+        <w:jc w:val="center"/>
         <w:rPr>
           <w:rFonts w:ascii="Courier New" w:hAnsi="Courier New" w:cs="Courier New"/>
           <w:b/>
           <w:sz w:val="28"/>
           <w:szCs w:val="24"/>
         </w:rPr>
-        <w:t>)</w:t>
-      </w:r>
-    </w:p>
-    <w:p>
-      <w:pPr>
-        <w:jc w:val="center"/>
+      </w:pPr>
+      <w:r>
         <w:rPr>
           <w:rFonts w:ascii="Courier New" w:hAnsi="Courier New" w:cs="Courier New"/>
           <w:b/>
           <w:sz w:val="28"/>
           <w:szCs w:val="24"/>
         </w:rPr>
-      </w:pPr>
-    </w:p>
-    <w:p>
-      <w:pPr>
-        <w:jc w:val="center"/>
+        <w:t>(</w:t>
+      </w:r>
+      <w:hyperlink r:id="rId11" w:history="1">
+        <w:r>
+          <w:rPr>
+            <w:rStyle w:val="Hyperlink"/>
+            <w:rFonts w:ascii="Courier New" w:hAnsi="Courier New" w:cs="Courier New"/>
+            <w:b/>
+            <w:sz w:val="28"/>
+            <w:szCs w:val="24"/>
+          </w:rPr>
+          <w:t>https://github.com/solomonyaw</w:t>
+        </w:r>
+      </w:hyperlink>
+      <w:r>
         <w:rPr>
           <w:rFonts w:ascii="Courier New" w:hAnsi="Courier New" w:cs="Courier New"/>
           <w:b/>
           <w:sz w:val="28"/>
           <w:szCs w:val="24"/>
         </w:rPr>
-      </w:pPr>
-      <w:r>
+        <w:t>)</w:t>
+      </w:r>
+    </w:p>
+    <w:p>
+      <w:pPr>
         <w:rPr>
           <w:rFonts w:ascii="Courier New" w:hAnsi="Courier New" w:cs="Courier New"/>
           <w:b/>
           <w:sz w:val="28"/>
           <w:szCs w:val="24"/>
         </w:rPr>
-        <w:t>ID: 213DS01000274</w:t>
-      </w:r>
+      </w:pPr>
     </w:p>
     <w:p>
       <w:pPr>
@@ -380,6 +493,15 @@
           <w:szCs w:val="24"/>
         </w:rPr>
       </w:pPr>
+      <w:r>
+        <w:rPr>
+          <w:rFonts w:ascii="Courier New" w:hAnsi="Courier New" w:cs="Courier New"/>
+          <w:b/>
+          <w:sz w:val="28"/>
+          <w:szCs w:val="24"/>
+        </w:rPr>
+        <w:t>ID: 213DS01000274</w:t>
+      </w:r>
     </w:p>
     <w:p>
       <w:pPr>
@@ -4454,7 +4576,7 @@
                 <w:sz w:val="24"/>
                 <w:szCs w:val="24"/>
               </w:rPr>
-              <w:t>77</w:t>
+              <w:t>78</w:t>
             </w:r>
             <w:r>
               <w:rPr>
@@ -4612,7 +4734,6 @@
           <w:sz w:val="24"/>
           <w:szCs w:val="24"/>
         </w:rPr>
-        <w:lastRenderedPageBreak/>
         <w:t>ACKNOWLEDGEMENT</w:t>
       </w:r>
       <w:bookmarkEnd w:id="0"/>
@@ -4766,6 +4887,14 @@
         <w:t>Kumah</w:t>
       </w:r>
       <w:proofErr w:type="spellEnd"/>
+      <w:r>
+        <w:rPr>
+          <w:rFonts w:ascii="Courier New" w:hAnsi="Courier New" w:cs="Courier New"/>
+          <w:sz w:val="24"/>
+          <w:szCs w:val="24"/>
+        </w:rPr>
+        <w:t xml:space="preserve"> (C.E.O of Gibson Construction Company Limited)</w:t>
+      </w:r>
       <w:r>
         <w:rPr>
           <w:rFonts w:ascii="Courier New" w:hAnsi="Courier New" w:cs="Courier New"/>
@@ -5564,7 +5693,6 @@
           <w:sz w:val="24"/>
           <w:szCs w:val="24"/>
         </w:rPr>
-        <w:lastRenderedPageBreak/>
         <w:t>C</w:t>
       </w:r>
       <w:r>
@@ -5956,7 +6084,16 @@
           <w:sz w:val="24"/>
           <w:szCs w:val="24"/>
         </w:rPr>
-        <w:t>in social protection in developing countries.</w:t>
+        <w:t xml:space="preserve">in social </w:t>
+      </w:r>
+      <w:r>
+        <w:rPr>
+          <w:rFonts w:ascii="Courier New" w:hAnsi="Courier New" w:cs="Courier New"/>
+          <w:sz w:val="24"/>
+          <w:szCs w:val="24"/>
+        </w:rPr>
+        <w:lastRenderedPageBreak/>
+        <w:t>protection in developing countries.</w:t>
       </w:r>
       <w:r>
         <w:rPr>
@@ -6497,6 +6634,7 @@
           <w:sz w:val="24"/>
           <w:szCs w:val="24"/>
         </w:rPr>
+        <w:lastRenderedPageBreak/>
         <w:t>Specific objectives</w:t>
       </w:r>
     </w:p>
@@ -6933,7 +7071,17 @@
           <w:sz w:val="24"/>
           <w:szCs w:val="24"/>
         </w:rPr>
-        <w:t>insurance programs to protect workers and their families against the risk of unemployment, disease, disability, or the inability to work during old</w:t>
+        <w:t xml:space="preserve">insurance programs to protect workers and their families against the risk of unemployment, disease, </w:t>
+      </w:r>
+      <w:r>
+        <w:rPr>
+          <w:rFonts w:ascii="Courier New" w:hAnsi="Courier New" w:cs="Courier New"/>
+          <w:color w:val="222222"/>
+          <w:sz w:val="24"/>
+          <w:szCs w:val="24"/>
+        </w:rPr>
+        <w:lastRenderedPageBreak/>
+        <w:t>disability, or the inability to work during old</w:t>
       </w:r>
       <w:r>
         <w:rPr>
@@ -6987,17 +7135,7 @@
           <w:sz w:val="24"/>
           <w:szCs w:val="24"/>
         </w:rPr>
-        <w:t xml:space="preserve">employment service offices, </w:t>
-      </w:r>
-      <w:r>
-        <w:rPr>
-          <w:rFonts w:ascii="Courier New" w:hAnsi="Courier New" w:cs="Courier New"/>
-          <w:color w:val="222222"/>
-          <w:sz w:val="24"/>
-          <w:szCs w:val="24"/>
-        </w:rPr>
-        <w:lastRenderedPageBreak/>
-        <w:t>training centers, o</w:t>
+        <w:t>employment service offices, training centers, o</w:t>
       </w:r>
       <w:r>
         <w:rPr>
@@ -7358,6 +7496,7 @@
           <w:sz w:val="24"/>
           <w:szCs w:val="24"/>
         </w:rPr>
+        <w:lastRenderedPageBreak/>
         <w:t xml:space="preserve">  </w:t>
       </w:r>
       <w:r>
@@ -7504,7 +7643,6 @@
           <w:sz w:val="24"/>
           <w:szCs w:val="24"/>
         </w:rPr>
-        <w:lastRenderedPageBreak/>
         <w:t>SIGNIFICANCE</w:t>
       </w:r>
       <w:r>
@@ -7767,6 +7905,7 @@
           <w:sz w:val="24"/>
           <w:szCs w:val="24"/>
         </w:rPr>
+        <w:lastRenderedPageBreak/>
         <w:sym w:font="Symbol" w:char="F0A7"/>
       </w:r>
       <w:r>
@@ -7821,7 +7960,6 @@
           <w:sz w:val="24"/>
           <w:szCs w:val="24"/>
         </w:rPr>
-        <w:lastRenderedPageBreak/>
         <w:sym w:font="Symbol" w:char="F0A7"/>
       </w:r>
       <w:r>
@@ -8096,6 +8234,7 @@
           <w:sz w:val="24"/>
           <w:szCs w:val="24"/>
         </w:rPr>
+        <w:lastRenderedPageBreak/>
         <w:t>The methodology that would be used to design and construct this Social Protection Management Information System would be incremental build software model.</w:t>
       </w:r>
     </w:p>
@@ -8148,7 +8287,6 @@
           <w:sz w:val="24"/>
           <w:szCs w:val="24"/>
         </w:rPr>
-        <w:lastRenderedPageBreak/>
         <w:t>INCREMETAL BUILD SOFTWARE ENGINEERING MODEL</w:t>
       </w:r>
     </w:p>
@@ -8241,6 +8379,7 @@
           <w:szCs w:val="24"/>
           <w:shd w:val="clear" w:color="auto" w:fill="F7F7F7"/>
         </w:rPr>
+        <w:lastRenderedPageBreak/>
         <w:t xml:space="preserve">aspect </w:t>
       </w:r>
       <w:r>
@@ -8277,17 +8416,7 @@
           <w:szCs w:val="24"/>
           <w:shd w:val="clear" w:color="auto" w:fill="F7F7F7"/>
         </w:rPr>
-        <w:t xml:space="preserve">. Social protection agencies must therefore leverage on social protection information management systems as tools </w:t>
-      </w:r>
-      <w:r>
-        <w:rPr>
-          <w:rFonts w:ascii="Courier New" w:hAnsi="Courier New" w:cs="Courier New"/>
-          <w:sz w:val="24"/>
-          <w:szCs w:val="24"/>
-          <w:shd w:val="clear" w:color="auto" w:fill="F7F7F7"/>
-        </w:rPr>
-        <w:lastRenderedPageBreak/>
-        <w:t>to</w:t>
+        <w:t>. Social protection agencies must therefore leverage on social protection information management systems as tools to</w:t>
       </w:r>
       <w:r>
         <w:rPr>
@@ -8580,7 +8709,6 @@
           <w:sz w:val="24"/>
           <w:szCs w:val="24"/>
         </w:rPr>
-        <w:lastRenderedPageBreak/>
         <w:t>CHAPTER TWO</w:t>
       </w:r>
       <w:bookmarkEnd w:id="10"/>
@@ -10723,6 +10851,7 @@
           <w:sz w:val="24"/>
           <w:szCs w:val="24"/>
         </w:rPr>
+        <w:lastRenderedPageBreak/>
         <w:t>Director General assisted by three (3) Deputy Director Generals</w:t>
       </w:r>
     </w:p>
@@ -10977,7 +11106,6 @@
           <w:sz w:val="24"/>
           <w:szCs w:val="24"/>
         </w:rPr>
-        <w:lastRenderedPageBreak/>
         <w:t>Affairs Manager.</w:t>
       </w:r>
     </w:p>
@@ -11889,6 +12017,7 @@
           <w:sz w:val="24"/>
           <w:szCs w:val="24"/>
         </w:rPr>
+        <w:lastRenderedPageBreak/>
         <w:t>E.g. the minimum contributions of 180 months gives a “pension</w:t>
       </w:r>
     </w:p>
@@ -12080,7 +12209,6 @@
           <w:sz w:val="24"/>
           <w:szCs w:val="24"/>
         </w:rPr>
-        <w:lastRenderedPageBreak/>
         <w:t>“</w:t>
       </w:r>
       <w:proofErr w:type="gramStart"/>
@@ -13085,6 +13213,7 @@
           <w:sz w:val="24"/>
           <w:szCs w:val="24"/>
         </w:rPr>
+        <w:lastRenderedPageBreak/>
         <w:t>examination</w:t>
       </w:r>
       <w:proofErr w:type="gramEnd"/>
@@ -13276,7 +13405,6 @@
           <w:sz w:val="24"/>
           <w:szCs w:val="24"/>
         </w:rPr>
-        <w:lastRenderedPageBreak/>
         <w:t>competent</w:t>
       </w:r>
       <w:proofErr w:type="gramEnd"/>
@@ -14387,6 +14515,7 @@
           <w:sz w:val="24"/>
           <w:szCs w:val="24"/>
         </w:rPr>
+        <w:lastRenderedPageBreak/>
         <w:t>whose</w:t>
       </w:r>
       <w:proofErr w:type="gramEnd"/>
@@ -14595,7 +14724,6 @@
           <w:sz w:val="24"/>
           <w:szCs w:val="24"/>
         </w:rPr>
-        <w:lastRenderedPageBreak/>
         <w:t>You should be leaving Ghana Permanently.</w:t>
       </w:r>
     </w:p>
@@ -15530,6 +15658,7 @@
           <w:sz w:val="24"/>
           <w:szCs w:val="24"/>
         </w:rPr>
+        <w:lastRenderedPageBreak/>
         <w:t>Central repository for client communication and documentation</w:t>
       </w:r>
     </w:p>
@@ -15716,7 +15845,6 @@
           <w:sz w:val="24"/>
           <w:szCs w:val="24"/>
         </w:rPr>
-        <w:lastRenderedPageBreak/>
         <w:t>Unique user interface to facilitate multi-tasking</w:t>
       </w:r>
     </w:p>
@@ -16667,6 +16795,7 @@
           <w:sz w:val="24"/>
           <w:szCs w:val="24"/>
         </w:rPr>
+        <w:lastRenderedPageBreak/>
         <w:t>Flexible payment plans and installment schedules</w:t>
       </w:r>
     </w:p>
@@ -16860,7 +16989,6 @@
           <w:sz w:val="24"/>
           <w:szCs w:val="24"/>
         </w:rPr>
-        <w:lastRenderedPageBreak/>
         <w:t>Reinsurance</w:t>
       </w:r>
     </w:p>
@@ -17773,6 +17901,7 @@
           <w:sz w:val="24"/>
           <w:szCs w:val="24"/>
         </w:rPr>
+        <w:lastRenderedPageBreak/>
         <w:t>reinsurers</w:t>
       </w:r>
       <w:proofErr w:type="gramEnd"/>
@@ -17998,7 +18127,6 @@
           <w:sz w:val="24"/>
           <w:szCs w:val="24"/>
         </w:rPr>
-        <w:lastRenderedPageBreak/>
         <w:t>Accounting</w:t>
       </w:r>
     </w:p>
@@ -18926,6 +19054,7 @@
           <w:sz w:val="24"/>
           <w:szCs w:val="24"/>
         </w:rPr>
+        <w:lastRenderedPageBreak/>
         <w:t>Multi-currency facilitates operations in multiple geographical</w:t>
       </w:r>
       <w:r>
@@ -19216,7 +19345,6 @@
           <w:sz w:val="24"/>
           <w:szCs w:val="24"/>
         </w:rPr>
-        <w:lastRenderedPageBreak/>
         <w:t>can</w:t>
       </w:r>
       <w:proofErr w:type="gramEnd"/>
@@ -20118,6 +20246,7 @@
           <w:sz w:val="24"/>
           <w:szCs w:val="24"/>
         </w:rPr>
+        <w:lastRenderedPageBreak/>
         <w:t>Screen configuration tools wh</w:t>
       </w:r>
       <w:r>
@@ -20373,7 +20502,6 @@
           <w:sz w:val="24"/>
           <w:szCs w:val="24"/>
         </w:rPr>
-        <w:lastRenderedPageBreak/>
         <w:t>All company-specific configurations are table driven and</w:t>
       </w:r>
     </w:p>
@@ -21598,7 +21726,6 @@
           <w:sz w:val="24"/>
           <w:szCs w:val="24"/>
         </w:rPr>
-        <w:lastRenderedPageBreak/>
         <w:t>BILLING</w:t>
       </w:r>
     </w:p>
@@ -22725,7 +22852,6 @@
           <w:sz w:val="24"/>
           <w:szCs w:val="24"/>
         </w:rPr>
-        <w:lastRenderedPageBreak/>
         <w:t>PARTNER XE</w:t>
       </w:r>
     </w:p>
@@ -23715,6 +23841,7 @@
           <w:sz w:val="24"/>
           <w:szCs w:val="24"/>
         </w:rPr>
+        <w:lastRenderedPageBreak/>
         <w:t>Insurance agency billing and reconciliation</w:t>
       </w:r>
     </w:p>
@@ -24023,7 +24150,6 @@
           <w:sz w:val="24"/>
           <w:szCs w:val="24"/>
         </w:rPr>
-        <w:lastRenderedPageBreak/>
         <w:t>Branch reports</w:t>
       </w:r>
     </w:p>
@@ -25004,6 +25130,7 @@
           <w:sz w:val="24"/>
           <w:szCs w:val="24"/>
         </w:rPr>
+        <w:lastRenderedPageBreak/>
         <w:t>systems</w:t>
       </w:r>
       <w:proofErr w:type="gramEnd"/>
@@ -25356,7 +25483,6 @@
           <w:sz w:val="24"/>
           <w:szCs w:val="24"/>
         </w:rPr>
-        <w:lastRenderedPageBreak/>
         <w:t>create custom naming conventions and use your agency’s</w:t>
       </w:r>
     </w:p>
@@ -26041,7 +26167,16 @@
           <w:sz w:val="24"/>
           <w:szCs w:val="24"/>
         </w:rPr>
-        <w:t xml:space="preserve"> provides an intuitive user interface that makes it easy for any broker from any country to easily report their insurance programs. The solution substantially streamlines and improves the reporting of International Insurance Programs with local brokers around the world.</w:t>
+        <w:t xml:space="preserve"> provides an intuitive user interface that makes it easy for any broker from any country to easily report their insurance programs. The solution substantially streamlines and </w:t>
+      </w:r>
+      <w:r>
+        <w:rPr>
+          <w:rFonts w:ascii="Courier New" w:eastAsia="Times New Roman" w:hAnsi="Courier New" w:cs="Courier New"/>
+          <w:sz w:val="24"/>
+          <w:szCs w:val="24"/>
+        </w:rPr>
+        <w:lastRenderedPageBreak/>
+        <w:t>improves the reporting of International Insurance Programs with local brokers around the world.</w:t>
       </w:r>
     </w:p>
     <w:p>
@@ -26536,6 +26671,7 @@
           <w:szCs w:val="24"/>
           <w:bdr w:val="none" w:sz="0" w:space="0" w:color="auto" w:frame="1"/>
         </w:rPr>
+        <w:lastRenderedPageBreak/>
         <w:t>C2MS INSURANCE ERP SOFTWARE</w:t>
       </w:r>
       <w:bookmarkEnd w:id="15"/>
@@ -26597,14 +26733,7 @@
         <w:rPr>
           <w:rFonts w:ascii="Courier New" w:hAnsi="Courier New" w:cs="Courier New"/>
         </w:rPr>
-        <w:t xml:space="preserve">It is evident that significant business advantage can be gained by introducing innovative transaction and self-service automation to </w:t>
-      </w:r>
-      <w:r>
-        <w:rPr>
-          <w:rFonts w:ascii="Courier New" w:hAnsi="Courier New" w:cs="Courier New"/>
-        </w:rPr>
-        <w:lastRenderedPageBreak/>
-        <w:t>Commercial Lines business, this has been witnessed by the increased automation of Personal Lines over recent years, and the access to new markets that this has enabled.</w:t>
+        <w:t>It is evident that significant business advantage can be gained by introducing innovative transaction and self-service automation to Commercial Lines business, this has been witnessed by the increased automation of Personal Lines over recent years, and the access to new markets that this has enabled.</w:t>
       </w:r>
     </w:p>
     <w:p>
@@ -26796,6 +26925,7 @@
           <w:sz w:val="24"/>
           <w:szCs w:val="24"/>
         </w:rPr>
+        <w:lastRenderedPageBreak/>
         <w:t>Broker, Agent and Consumer CRM</w:t>
       </w:r>
     </w:p>
@@ -26916,7 +27046,6 @@
           <w:sz w:val="24"/>
           <w:szCs w:val="24"/>
         </w:rPr>
-        <w:lastRenderedPageBreak/>
         <w:t>Powerful Product Configurator</w:t>
       </w:r>
     </w:p>
@@ -27171,6 +27300,7 @@
           <w:sz w:val="24"/>
           <w:szCs w:val="24"/>
         </w:rPr>
+        <w:lastRenderedPageBreak/>
         <w:t>Accounting</w:t>
       </w:r>
     </w:p>
@@ -27307,7 +27437,6 @@
           <w:sz w:val="24"/>
           <w:szCs w:val="24"/>
         </w:rPr>
-        <w:lastRenderedPageBreak/>
         <w:t>Claims Management</w:t>
       </w:r>
     </w:p>
@@ -27707,7 +27836,6 @@
           <w:sz w:val="24"/>
           <w:szCs w:val="24"/>
         </w:rPr>
-        <w:lastRenderedPageBreak/>
         <w:t>CHAPTER THREE</w:t>
       </w:r>
     </w:p>
@@ -28211,6 +28339,7 @@
           <w:szCs w:val="24"/>
           <w:shd w:val="clear" w:color="auto" w:fill="FFFFFF"/>
         </w:rPr>
+        <w:lastRenderedPageBreak/>
         <w:t>achieve real time proces</w:t>
       </w:r>
       <w:r>
@@ -28391,17 +28520,7 @@
           <w:sz w:val="24"/>
           <w:szCs w:val="24"/>
         </w:rPr>
-        <w:t xml:space="preserve">ices to register for the scheme using a national </w:t>
-      </w:r>
-      <w:r>
-        <w:rPr>
-          <w:rFonts w:ascii="Courier New" w:hAnsi="Courier New" w:cs="Courier New"/>
-          <w:color w:val="000000"/>
-          <w:sz w:val="24"/>
-          <w:szCs w:val="24"/>
-        </w:rPr>
-        <w:lastRenderedPageBreak/>
-        <w:t xml:space="preserve">identification card and other recommended cards. An </w:t>
+        <w:t xml:space="preserve">ices to register for the scheme using a national identification card and other recommended cards. An </w:t>
       </w:r>
       <w:r>
         <w:rPr>
@@ -28726,6 +28845,7 @@
           <w:sz w:val="24"/>
           <w:szCs w:val="24"/>
         </w:rPr>
+        <w:lastRenderedPageBreak/>
         <w:t xml:space="preserve">3.6 Strength of </w:t>
       </w:r>
       <w:proofErr w:type="gramStart"/>
@@ -28997,7 +29117,7 @@
                     </pic:cNvPicPr>
                   </pic:nvPicPr>
                   <pic:blipFill>
-                    <a:blip r:embed="rId8">
+                    <a:blip r:embed="rId12">
                       <a:extLst>
                         <a:ext uri="{28A0092B-C50C-407E-A947-70E740481C1C}">
                           <a14:useLocalDpi xmlns:a14="http://schemas.microsoft.com/office/drawing/2010/main" val="0"/>
@@ -29260,7 +29380,6 @@
           <w:sz w:val="24"/>
           <w:szCs w:val="24"/>
         </w:rPr>
-        <w:lastRenderedPageBreak/>
         <w:t>CHAPTER FOUR</w:t>
       </w:r>
       <w:bookmarkEnd w:id="54"/>
@@ -29366,7 +29485,41 @@
           <w:sz w:val="24"/>
           <w:szCs w:val="24"/>
         </w:rPr>
-        <w:t>In this section, a comprehensive description of the proposed system stated, the potential requirements and procedures of the system are stated. Systems requirements present services provided by the new system. Data modeling tools like the context level diagram are used. The context level diagrams point out the main features of the system. Also is the eternal entities and processes of the system proposed.</w:t>
+        <w:t xml:space="preserve">In this section, a comprehensive description of the proposed system </w:t>
+      </w:r>
+      <w:r>
+        <w:rPr>
+          <w:rFonts w:ascii="Courier New" w:hAnsi="Courier New" w:cs="Courier New"/>
+          <w:sz w:val="24"/>
+          <w:szCs w:val="24"/>
+        </w:rPr>
+        <w:t xml:space="preserve">is </w:t>
+      </w:r>
+      <w:r>
+        <w:rPr>
+          <w:rFonts w:ascii="Courier New" w:hAnsi="Courier New" w:cs="Courier New"/>
+          <w:sz w:val="24"/>
+          <w:szCs w:val="24"/>
+        </w:rPr>
+        <w:t>stated, the potential requirements and procedures of the system are stated. Systems requirements present services provided by the new system. Data modeling tools like the context level diagram are used. The context level diagrams point out the main features of the system. Also is the e</w:t>
+      </w:r>
+      <w:r>
+        <w:rPr>
+          <w:rFonts w:ascii="Courier New" w:hAnsi="Courier New" w:cs="Courier New"/>
+          <w:sz w:val="24"/>
+          <w:szCs w:val="24"/>
+        </w:rPr>
+        <w:t>x</w:t>
+      </w:r>
+      <w:bookmarkStart w:id="60" w:name="_GoBack"/>
+      <w:bookmarkEnd w:id="60"/>
+      <w:r>
+        <w:rPr>
+          <w:rFonts w:ascii="Courier New" w:hAnsi="Courier New" w:cs="Courier New"/>
+          <w:sz w:val="24"/>
+          <w:szCs w:val="24"/>
+        </w:rPr>
+        <w:t>ternal entities and processes of the system proposed.</w:t>
       </w:r>
     </w:p>
     <w:p>
@@ -29854,6 +30007,7 @@
           <w:sz w:val="24"/>
           <w:szCs w:val="24"/>
         </w:rPr>
+        <w:lastRenderedPageBreak/>
         <w:t>The system w</w:t>
       </w:r>
       <w:r>
@@ -29901,13 +30055,13 @@
           <w:szCs w:val="24"/>
         </w:rPr>
       </w:pPr>
-      <w:bookmarkStart w:id="60" w:name="_Toc499134169"/>
-      <w:bookmarkStart w:id="61" w:name="_Toc499629834"/>
-      <w:bookmarkStart w:id="62" w:name="_Toc516498174"/>
-      <w:bookmarkStart w:id="63" w:name="_Toc524168631"/>
-      <w:bookmarkStart w:id="64" w:name="_Toc524169361"/>
-      <w:bookmarkStart w:id="65" w:name="_Toc44111623"/>
-      <w:bookmarkStart w:id="66" w:name="_Toc44111789"/>
+      <w:bookmarkStart w:id="61" w:name="_Toc499134169"/>
+      <w:bookmarkStart w:id="62" w:name="_Toc499629834"/>
+      <w:bookmarkStart w:id="63" w:name="_Toc516498174"/>
+      <w:bookmarkStart w:id="64" w:name="_Toc524168631"/>
+      <w:bookmarkStart w:id="65" w:name="_Toc524169361"/>
+      <w:bookmarkStart w:id="66" w:name="_Toc44111623"/>
+      <w:bookmarkStart w:id="67" w:name="_Toc44111789"/>
       <w:r>
         <w:rPr>
           <w:rFonts w:ascii="Courier New" w:hAnsi="Courier New" w:cs="Courier New"/>
@@ -29917,13 +30071,13 @@
         </w:rPr>
         <w:t>4.2.2 Non- Functional Requirements</w:t>
       </w:r>
-      <w:bookmarkEnd w:id="60"/>
       <w:bookmarkEnd w:id="61"/>
       <w:bookmarkEnd w:id="62"/>
       <w:bookmarkEnd w:id="63"/>
       <w:bookmarkEnd w:id="64"/>
       <w:bookmarkEnd w:id="65"/>
       <w:bookmarkEnd w:id="66"/>
+      <w:bookmarkEnd w:id="67"/>
     </w:p>
     <w:p>
       <w:pPr>
@@ -30035,7 +30189,6 @@
           <w:sz w:val="24"/>
           <w:szCs w:val="24"/>
         </w:rPr>
-        <w:lastRenderedPageBreak/>
         <w:t>RELIABILITY</w:t>
       </w:r>
     </w:p>
@@ -30506,6 +30659,7 @@
           <w:sz w:val="24"/>
           <w:szCs w:val="24"/>
         </w:rPr>
+        <w:lastRenderedPageBreak/>
         <w:t>Data integrity check</w:t>
       </w:r>
     </w:p>
@@ -30627,7 +30781,6 @@
           <w:sz w:val="24"/>
           <w:szCs w:val="24"/>
         </w:rPr>
-        <w:lastRenderedPageBreak/>
         <w:t>ACCESIBILITY</w:t>
       </w:r>
     </w:p>
@@ -31062,6 +31215,7 @@
           <w:sz w:val="24"/>
           <w:szCs w:val="24"/>
         </w:rPr>
+        <w:lastRenderedPageBreak/>
         <w:t xml:space="preserve">Employees can receive </w:t>
       </w:r>
       <w:r>
@@ -31108,7 +31262,7 @@
           <w:szCs w:val="24"/>
         </w:rPr>
       </w:pPr>
-      <w:bookmarkStart w:id="67" w:name="_Toc516498180"/>
+      <w:bookmarkStart w:id="68" w:name="_Toc516498180"/>
       <w:r>
         <w:rPr>
           <w:rFonts w:ascii="Courier New" w:hAnsi="Courier New" w:cs="Courier New"/>
@@ -31156,10 +31310,10 @@
         </w:rPr>
         <w:t> </w:t>
       </w:r>
-      <w:bookmarkStart w:id="68" w:name="_Toc524168632"/>
-      <w:bookmarkStart w:id="69" w:name="_Toc524169362"/>
-      <w:bookmarkStart w:id="70" w:name="_Toc44111624"/>
-      <w:bookmarkStart w:id="71" w:name="_Toc44111790"/>
+      <w:bookmarkStart w:id="69" w:name="_Toc524168632"/>
+      <w:bookmarkStart w:id="70" w:name="_Toc524169362"/>
+      <w:bookmarkStart w:id="71" w:name="_Toc44111624"/>
+      <w:bookmarkStart w:id="72" w:name="_Toc44111790"/>
       <w:r>
         <w:rPr>
           <w:rFonts w:ascii="Courier New" w:hAnsi="Courier New" w:cs="Courier New"/>
@@ -31218,7 +31372,7 @@
           <w:szCs w:val="24"/>
           <w:shd w:val="clear" w:color="auto" w:fill="FFFFFF"/>
         </w:rPr>
-        <w:t xml:space="preserve"> Also the system will reduce the cycle whereby they need to fill out forms in order to receive their retirement benefits. Also an online payments </w:t>
+        <w:t xml:space="preserve"> Also the system will reduce the cycle whereby they need to fill out forms in order to receive their retirement benefits. Also an online payments system will facilitate </w:t>
       </w:r>
       <w:r>
         <w:rPr>
@@ -31226,11 +31380,11 @@
           <w:color w:val="000000" w:themeColor="text1"/>
           <w:sz w:val="24"/>
           <w:szCs w:val="24"/>
-          <w:shd w:val="clear" w:color="auto" w:fill="FFFFFF"/>
-        </w:rPr>
-        <w:lastRenderedPageBreak/>
-        <w:t xml:space="preserve">system will facilitate </w:t>
-      </w:r>
+        </w:rPr>
+        <w:t>cashless payments of employee financial contributions and benefits</w:t>
+      </w:r>
+      <w:bookmarkEnd w:id="69"/>
+      <w:bookmarkEnd w:id="70"/>
       <w:r>
         <w:rPr>
           <w:rFonts w:ascii="Courier New" w:hAnsi="Courier New" w:cs="Courier New"/>
@@ -31238,21 +31392,10 @@
           <w:sz w:val="24"/>
           <w:szCs w:val="24"/>
         </w:rPr>
-        <w:t>cashless payments of employee financial contributions and benefits</w:t>
-      </w:r>
-      <w:bookmarkEnd w:id="68"/>
-      <w:bookmarkEnd w:id="69"/>
-      <w:r>
-        <w:rPr>
-          <w:rFonts w:ascii="Courier New" w:hAnsi="Courier New" w:cs="Courier New"/>
-          <w:color w:val="000000" w:themeColor="text1"/>
-          <w:sz w:val="24"/>
-          <w:szCs w:val="24"/>
-        </w:rPr>
         <w:t>.</w:t>
       </w:r>
-      <w:bookmarkEnd w:id="70"/>
       <w:bookmarkEnd w:id="71"/>
+      <w:bookmarkEnd w:id="72"/>
     </w:p>
     <w:p>
       <w:pPr>
@@ -31266,10 +31409,10 @@
           <w:szCs w:val="24"/>
         </w:rPr>
       </w:pPr>
-      <w:bookmarkStart w:id="72" w:name="_Toc524168633"/>
-      <w:bookmarkStart w:id="73" w:name="_Toc524169363"/>
-      <w:bookmarkStart w:id="74" w:name="_Toc44111625"/>
-      <w:bookmarkStart w:id="75" w:name="_Toc44111791"/>
+      <w:bookmarkStart w:id="73" w:name="_Toc524168633"/>
+      <w:bookmarkStart w:id="74" w:name="_Toc524169363"/>
+      <w:bookmarkStart w:id="75" w:name="_Toc44111625"/>
+      <w:bookmarkStart w:id="76" w:name="_Toc44111791"/>
     </w:p>
     <w:p>
       <w:pPr>
@@ -31292,11 +31435,11 @@
         </w:rPr>
         <w:t>4.5.1 CONTEXT DIAGRAM OF THE PROPOSED SYSTEM</w:t>
       </w:r>
-      <w:bookmarkEnd w:id="67"/>
-      <w:bookmarkEnd w:id="72"/>
+      <w:bookmarkEnd w:id="68"/>
       <w:bookmarkEnd w:id="73"/>
       <w:bookmarkEnd w:id="74"/>
       <w:bookmarkEnd w:id="75"/>
+      <w:bookmarkEnd w:id="76"/>
     </w:p>
     <w:p>
       <w:pPr>
@@ -31358,7 +31501,7 @@
                     <pic:cNvPicPr/>
                   </pic:nvPicPr>
                   <pic:blipFill>
-                    <a:blip r:embed="rId9">
+                    <a:blip r:embed="rId13">
                       <a:extLst>
                         <a:ext uri="{28A0092B-C50C-407E-A947-70E740481C1C}">
                           <a14:useLocalDpi xmlns:a14="http://schemas.microsoft.com/office/drawing/2010/main" val="0"/>
@@ -31656,7 +31799,6 @@
           <w:rStyle w:val="fontstyle01"/>
           <w:rFonts w:ascii="Courier New" w:hAnsi="Courier New" w:cs="Courier New"/>
         </w:rPr>
-        <w:lastRenderedPageBreak/>
         <w:t>CHAPTER FIVE</w:t>
       </w:r>
     </w:p>
@@ -32138,6 +32280,7 @@
           <w:rStyle w:val="fontstyle21"/>
           <w:rFonts w:ascii="Courier New" w:hAnsi="Courier New" w:cs="Courier New"/>
         </w:rPr>
+        <w:lastRenderedPageBreak/>
         <w:t>STEP 9</w:t>
       </w:r>
       <w:r>
@@ -32667,7 +32810,7 @@
                     <pic:cNvPicPr/>
                   </pic:nvPicPr>
                   <pic:blipFill>
-                    <a:blip r:embed="rId10">
+                    <a:blip r:embed="rId14">
                       <a:extLst>
                         <a:ext uri="{28A0092B-C50C-407E-A947-70E740481C1C}">
                           <a14:useLocalDpi xmlns:a14="http://schemas.microsoft.com/office/drawing/2010/main" val="0"/>
@@ -32830,7 +32973,7 @@
                     <pic:cNvPicPr/>
                   </pic:nvPicPr>
                   <pic:blipFill>
-                    <a:blip r:embed="rId11">
+                    <a:blip r:embed="rId15">
                       <a:extLst>
                         <a:ext uri="{28A0092B-C50C-407E-A947-70E740481C1C}">
                           <a14:useLocalDpi xmlns:a14="http://schemas.microsoft.com/office/drawing/2010/main" val="0"/>
@@ -32947,7 +33090,7 @@
                     <pic:cNvPicPr/>
                   </pic:nvPicPr>
                   <pic:blipFill>
-                    <a:blip r:embed="rId12">
+                    <a:blip r:embed="rId16">
                       <a:extLst>
                         <a:ext uri="{28A0092B-C50C-407E-A947-70E740481C1C}">
                           <a14:useLocalDpi xmlns:a14="http://schemas.microsoft.com/office/drawing/2010/main" val="0"/>
@@ -33075,7 +33218,7 @@
                     <pic:cNvPicPr/>
                   </pic:nvPicPr>
                   <pic:blipFill>
-                    <a:blip r:embed="rId13">
+                    <a:blip r:embed="rId17">
                       <a:extLst>
                         <a:ext uri="{28A0092B-C50C-407E-A947-70E740481C1C}">
                           <a14:useLocalDpi xmlns:a14="http://schemas.microsoft.com/office/drawing/2010/main" val="0"/>
@@ -33357,7 +33500,7 @@
                     <pic:cNvPicPr/>
                   </pic:nvPicPr>
                   <pic:blipFill>
-                    <a:blip r:embed="rId14">
+                    <a:blip r:embed="rId18">
                       <a:extLst>
                         <a:ext uri="{28A0092B-C50C-407E-A947-70E740481C1C}">
                           <a14:useLocalDpi xmlns:a14="http://schemas.microsoft.com/office/drawing/2010/main" val="0"/>
@@ -34575,7 +34718,7 @@
                     <pic:cNvPicPr/>
                   </pic:nvPicPr>
                   <pic:blipFill>
-                    <a:blip r:embed="rId15">
+                    <a:blip r:embed="rId19">
                       <a:extLst>
                         <a:ext uri="{28A0092B-C50C-407E-A947-70E740481C1C}">
                           <a14:useLocalDpi xmlns:a14="http://schemas.microsoft.com/office/drawing/2010/main" val="0"/>
@@ -34962,7 +35105,7 @@
                     <pic:cNvPicPr/>
                   </pic:nvPicPr>
                   <pic:blipFill>
-                    <a:blip r:embed="rId16">
+                    <a:blip r:embed="rId20">
                       <a:extLst>
                         <a:ext uri="{28A0092B-C50C-407E-A947-70E740481C1C}">
                           <a14:useLocalDpi xmlns:a14="http://schemas.microsoft.com/office/drawing/2010/main" val="0"/>
@@ -35172,7 +35315,7 @@
                     <pic:cNvPicPr/>
                   </pic:nvPicPr>
                   <pic:blipFill>
-                    <a:blip r:embed="rId17">
+                    <a:blip r:embed="rId21">
                       <a:extLst>
                         <a:ext uri="{28A0092B-C50C-407E-A947-70E740481C1C}">
                           <a14:useLocalDpi xmlns:a14="http://schemas.microsoft.com/office/drawing/2010/main" val="0"/>
@@ -35492,7 +35635,7 @@
                     <pic:cNvPicPr/>
                   </pic:nvPicPr>
                   <pic:blipFill>
-                    <a:blip r:embed="rId18">
+                    <a:blip r:embed="rId22">
                       <a:extLst>
                         <a:ext uri="{28A0092B-C50C-407E-A947-70E740481C1C}">
                           <a14:useLocalDpi xmlns:a14="http://schemas.microsoft.com/office/drawing/2010/main" val="0"/>
@@ -44382,7 +44525,7 @@
                     <pic:cNvPicPr/>
                   </pic:nvPicPr>
                   <pic:blipFill>
-                    <a:blip r:embed="rId19">
+                    <a:blip r:embed="rId23">
                       <a:extLst>
                         <a:ext uri="{28A0092B-C50C-407E-A947-70E740481C1C}">
                           <a14:useLocalDpi xmlns:a14="http://schemas.microsoft.com/office/drawing/2010/main" val="0"/>
@@ -44602,7 +44745,7 @@
                     <pic:cNvPicPr/>
                   </pic:nvPicPr>
                   <pic:blipFill>
-                    <a:blip r:embed="rId20">
+                    <a:blip r:embed="rId24">
                       <a:extLst>
                         <a:ext uri="{28A0092B-C50C-407E-A947-70E740481C1C}">
                           <a14:useLocalDpi xmlns:a14="http://schemas.microsoft.com/office/drawing/2010/main" val="0"/>
@@ -44795,7 +44938,7 @@
                     <pic:cNvPicPr/>
                   </pic:nvPicPr>
                   <pic:blipFill>
-                    <a:blip r:embed="rId21">
+                    <a:blip r:embed="rId25">
                       <a:extLst>
                         <a:ext uri="{28A0092B-C50C-407E-A947-70E740481C1C}">
                           <a14:useLocalDpi xmlns:a14="http://schemas.microsoft.com/office/drawing/2010/main" val="0"/>
@@ -44844,7 +44987,7 @@
                     <pic:cNvPicPr/>
                   </pic:nvPicPr>
                   <pic:blipFill>
-                    <a:blip r:embed="rId22">
+                    <a:blip r:embed="rId26">
                       <a:extLst>
                         <a:ext uri="{28A0092B-C50C-407E-A947-70E740481C1C}">
                           <a14:useLocalDpi xmlns:a14="http://schemas.microsoft.com/office/drawing/2010/main" val="0"/>
@@ -45029,7 +45172,7 @@
                     <pic:cNvPicPr/>
                   </pic:nvPicPr>
                   <pic:blipFill>
-                    <a:blip r:embed="rId23">
+                    <a:blip r:embed="rId27">
                       <a:extLst>
                         <a:ext uri="{28A0092B-C50C-407E-A947-70E740481C1C}">
                           <a14:useLocalDpi xmlns:a14="http://schemas.microsoft.com/office/drawing/2010/main" val="0"/>
@@ -45364,7 +45507,7 @@
                     <pic:cNvPicPr/>
                   </pic:nvPicPr>
                   <pic:blipFill>
-                    <a:blip r:embed="rId24">
+                    <a:blip r:embed="rId28">
                       <a:extLst>
                         <a:ext uri="{28A0092B-C50C-407E-A947-70E740481C1C}">
                           <a14:useLocalDpi xmlns:a14="http://schemas.microsoft.com/office/drawing/2010/main" val="0"/>
@@ -45529,7 +45672,7 @@
                     <pic:cNvPicPr/>
                   </pic:nvPicPr>
                   <pic:blipFill>
-                    <a:blip r:embed="rId25">
+                    <a:blip r:embed="rId29">
                       <a:extLst>
                         <a:ext uri="{28A0092B-C50C-407E-A947-70E740481C1C}">
                           <a14:useLocalDpi xmlns:a14="http://schemas.microsoft.com/office/drawing/2010/main" val="0"/>
@@ -45748,7 +45891,7 @@
                     <pic:cNvPicPr/>
                   </pic:nvPicPr>
                   <pic:blipFill>
-                    <a:blip r:embed="rId26">
+                    <a:blip r:embed="rId30">
                       <a:extLst>
                         <a:ext uri="{28A0092B-C50C-407E-A947-70E740481C1C}">
                           <a14:useLocalDpi xmlns:a14="http://schemas.microsoft.com/office/drawing/2010/main" val="0"/>
@@ -45997,7 +46140,7 @@
                     <pic:cNvPicPr/>
                   </pic:nvPicPr>
                   <pic:blipFill>
-                    <a:blip r:embed="rId27">
+                    <a:blip r:embed="rId31">
                       <a:extLst>
                         <a:ext uri="{28A0092B-C50C-407E-A947-70E740481C1C}">
                           <a14:useLocalDpi xmlns:a14="http://schemas.microsoft.com/office/drawing/2010/main" val="0"/>
@@ -46147,10 +46290,10 @@
           <w:szCs w:val="24"/>
         </w:rPr>
       </w:pPr>
-      <w:bookmarkStart w:id="76" w:name="_Toc529806963"/>
-      <w:bookmarkStart w:id="77" w:name="_Toc16151307"/>
-      <w:bookmarkStart w:id="78" w:name="_Toc44111626"/>
-      <w:bookmarkStart w:id="79" w:name="_Toc44111792"/>
+      <w:bookmarkStart w:id="77" w:name="_Toc529806963"/>
+      <w:bookmarkStart w:id="78" w:name="_Toc16151307"/>
+      <w:bookmarkStart w:id="79" w:name="_Toc44111626"/>
+      <w:bookmarkStart w:id="80" w:name="_Toc44111792"/>
       <w:r>
         <w:rPr>
           <w:rFonts w:ascii="Courier New" w:hAnsi="Courier New" w:cs="Courier New"/>
@@ -46160,10 +46303,10 @@
         </w:rPr>
         <w:t>6.3 Testing the System</w:t>
       </w:r>
-      <w:bookmarkEnd w:id="76"/>
       <w:bookmarkEnd w:id="77"/>
       <w:bookmarkEnd w:id="78"/>
       <w:bookmarkEnd w:id="79"/>
+      <w:bookmarkEnd w:id="80"/>
     </w:p>
     <w:p>
       <w:pPr>
@@ -46206,10 +46349,10 @@
           <w:szCs w:val="24"/>
         </w:rPr>
       </w:pPr>
-      <w:bookmarkStart w:id="80" w:name="_Toc529806964"/>
-      <w:bookmarkStart w:id="81" w:name="_Toc16151308"/>
-      <w:bookmarkStart w:id="82" w:name="_Toc44111627"/>
-      <w:bookmarkStart w:id="83" w:name="_Toc44111793"/>
+      <w:bookmarkStart w:id="81" w:name="_Toc529806964"/>
+      <w:bookmarkStart w:id="82" w:name="_Toc16151308"/>
+      <w:bookmarkStart w:id="83" w:name="_Toc44111627"/>
+      <w:bookmarkStart w:id="84" w:name="_Toc44111793"/>
       <w:r>
         <w:rPr>
           <w:rFonts w:ascii="Courier New" w:hAnsi="Courier New" w:cs="Courier New"/>
@@ -46221,10 +46364,10 @@
         <w:lastRenderedPageBreak/>
         <w:t>6.3.1 Description of the Testing Strategy</w:t>
       </w:r>
-      <w:bookmarkEnd w:id="80"/>
       <w:bookmarkEnd w:id="81"/>
       <w:bookmarkEnd w:id="82"/>
       <w:bookmarkEnd w:id="83"/>
+      <w:bookmarkEnd w:id="84"/>
     </w:p>
     <w:p>
       <w:pPr>
@@ -46665,10 +46808,10 @@
           <w:szCs w:val="24"/>
         </w:rPr>
       </w:pPr>
-      <w:bookmarkStart w:id="84" w:name="_Toc529806965"/>
-      <w:bookmarkStart w:id="85" w:name="_Toc16151309"/>
-      <w:bookmarkStart w:id="86" w:name="_Toc44111628"/>
-      <w:bookmarkStart w:id="87" w:name="_Toc44111794"/>
+      <w:bookmarkStart w:id="85" w:name="_Toc529806965"/>
+      <w:bookmarkStart w:id="86" w:name="_Toc16151309"/>
+      <w:bookmarkStart w:id="87" w:name="_Toc44111628"/>
+      <w:bookmarkStart w:id="88" w:name="_Toc44111794"/>
       <w:r>
         <w:rPr>
           <w:rFonts w:ascii="Courier New" w:hAnsi="Courier New" w:cs="Courier New"/>
@@ -46678,10 +46821,10 @@
         </w:rPr>
         <w:t>6.3.2 Statement of Test Case for the Proposed System</w:t>
       </w:r>
-      <w:bookmarkEnd w:id="84"/>
       <w:bookmarkEnd w:id="85"/>
       <w:bookmarkEnd w:id="86"/>
       <w:bookmarkEnd w:id="87"/>
+      <w:bookmarkEnd w:id="88"/>
     </w:p>
     <w:tbl>
       <w:tblPr>
@@ -47983,8 +48126,8 @@
           <w:szCs w:val="24"/>
         </w:rPr>
       </w:pPr>
-      <w:bookmarkStart w:id="88" w:name="_Toc44111629"/>
-      <w:bookmarkStart w:id="89" w:name="_Toc44111795"/>
+      <w:bookmarkStart w:id="89" w:name="_Toc44111629"/>
+      <w:bookmarkStart w:id="90" w:name="_Toc44111795"/>
       <w:r>
         <w:rPr>
           <w:rFonts w:ascii="Courier New" w:hAnsi="Courier New" w:cs="Courier New"/>
@@ -47994,8 +48137,8 @@
         </w:rPr>
         <w:t>WEBREADER API INTEGRATION</w:t>
       </w:r>
-      <w:bookmarkEnd w:id="88"/>
       <w:bookmarkEnd w:id="89"/>
+      <w:bookmarkEnd w:id="90"/>
     </w:p>
     <w:p>
       <w:pPr>
@@ -48138,7 +48281,7 @@
                     <pic:cNvPicPr/>
                   </pic:nvPicPr>
                   <pic:blipFill>
-                    <a:blip r:embed="rId28">
+                    <a:blip r:embed="rId32">
                       <a:extLst>
                         <a:ext uri="{28A0092B-C50C-407E-A947-70E740481C1C}">
                           <a14:useLocalDpi xmlns:a14="http://schemas.microsoft.com/office/drawing/2010/main" val="0"/>
@@ -48206,10 +48349,10 @@
         </w:rPr>
         <w:br w:type="page"/>
       </w:r>
-      <w:bookmarkStart w:id="90" w:name="_Toc529806966"/>
-      <w:bookmarkStart w:id="91" w:name="_Toc16151310"/>
-      <w:bookmarkStart w:id="92" w:name="_Toc44111630"/>
-      <w:bookmarkStart w:id="93" w:name="_Toc44111796"/>
+      <w:bookmarkStart w:id="91" w:name="_Toc529806966"/>
+      <w:bookmarkStart w:id="92" w:name="_Toc16151310"/>
+      <w:bookmarkStart w:id="93" w:name="_Toc44111630"/>
+      <w:bookmarkStart w:id="94" w:name="_Toc44111796"/>
       <w:r>
         <w:rPr>
           <w:rFonts w:ascii="Courier New" w:hAnsi="Courier New" w:cs="Courier New"/>
@@ -48220,10 +48363,10 @@
         <w:lastRenderedPageBreak/>
         <w:t>CHAPTER SEVEN</w:t>
       </w:r>
-      <w:bookmarkEnd w:id="90"/>
       <w:bookmarkEnd w:id="91"/>
       <w:bookmarkEnd w:id="92"/>
       <w:bookmarkEnd w:id="93"/>
+      <w:bookmarkEnd w:id="94"/>
     </w:p>
     <w:p>
       <w:pPr>
@@ -48236,10 +48379,10 @@
           <w:szCs w:val="24"/>
         </w:rPr>
       </w:pPr>
-      <w:bookmarkStart w:id="94" w:name="_Toc529806967"/>
-      <w:bookmarkStart w:id="95" w:name="_Toc16151311"/>
-      <w:bookmarkStart w:id="96" w:name="_Toc44111631"/>
-      <w:bookmarkStart w:id="97" w:name="_Toc44111797"/>
+      <w:bookmarkStart w:id="95" w:name="_Toc529806967"/>
+      <w:bookmarkStart w:id="96" w:name="_Toc16151311"/>
+      <w:bookmarkStart w:id="97" w:name="_Toc44111631"/>
+      <w:bookmarkStart w:id="98" w:name="_Toc44111797"/>
       <w:r>
         <w:rPr>
           <w:rFonts w:ascii="Courier New" w:hAnsi="Courier New" w:cs="Courier New"/>
@@ -48249,10 +48392,10 @@
         </w:rPr>
         <w:t>USER MANUAL OF SYSTEM ADMINISTRATOR</w:t>
       </w:r>
-      <w:bookmarkEnd w:id="94"/>
       <w:bookmarkEnd w:id="95"/>
       <w:bookmarkEnd w:id="96"/>
       <w:bookmarkEnd w:id="97"/>
+      <w:bookmarkEnd w:id="98"/>
       <w:r>
         <w:rPr>
           <w:rFonts w:ascii="Courier New" w:hAnsi="Courier New" w:cs="Courier New"/>
@@ -48352,8 +48495,8 @@
           <w:szCs w:val="24"/>
         </w:rPr>
       </w:pPr>
-      <w:bookmarkStart w:id="98" w:name="_Toc44111632"/>
-      <w:bookmarkStart w:id="99" w:name="_Toc44111798"/>
+      <w:bookmarkStart w:id="99" w:name="_Toc44111632"/>
+      <w:bookmarkStart w:id="100" w:name="_Toc44111798"/>
       <w:r>
         <w:rPr>
           <w:rFonts w:ascii="Courier New" w:hAnsi="Courier New" w:cs="Courier New"/>
@@ -48363,8 +48506,8 @@
         </w:rPr>
         <w:t>7.1 System Home Page</w:t>
       </w:r>
-      <w:bookmarkEnd w:id="98"/>
       <w:bookmarkEnd w:id="99"/>
+      <w:bookmarkEnd w:id="100"/>
     </w:p>
     <w:p>
       <w:pPr>
@@ -48416,7 +48559,7 @@
                     <pic:cNvPicPr/>
                   </pic:nvPicPr>
                   <pic:blipFill>
-                    <a:blip r:embed="rId29">
+                    <a:blip r:embed="rId33">
                       <a:extLst>
                         <a:ext uri="{28A0092B-C50C-407E-A947-70E740481C1C}">
                           <a14:useLocalDpi xmlns:a14="http://schemas.microsoft.com/office/drawing/2010/main" val="0"/>
@@ -48454,8 +48597,8 @@
           <w:szCs w:val="24"/>
         </w:rPr>
       </w:pPr>
-      <w:bookmarkStart w:id="100" w:name="_Toc529806968"/>
-      <w:bookmarkStart w:id="101" w:name="_Toc16151312"/>
+      <w:bookmarkStart w:id="101" w:name="_Toc529806968"/>
+      <w:bookmarkStart w:id="102" w:name="_Toc16151312"/>
     </w:p>
     <w:p/>
     <w:p/>
@@ -48472,8 +48615,8 @@
           <w:szCs w:val="24"/>
         </w:rPr>
       </w:pPr>
-      <w:bookmarkStart w:id="102" w:name="_Toc44111633"/>
-      <w:bookmarkStart w:id="103" w:name="_Toc44111799"/>
+      <w:bookmarkStart w:id="103" w:name="_Toc44111633"/>
+      <w:bookmarkStart w:id="104" w:name="_Toc44111799"/>
       <w:r>
         <w:rPr>
           <w:rFonts w:ascii="Courier New" w:hAnsi="Courier New" w:cs="Courier New"/>
@@ -48502,10 +48645,10 @@
         </w:rPr>
         <w:t xml:space="preserve"> System Login Interface</w:t>
       </w:r>
-      <w:bookmarkEnd w:id="100"/>
       <w:bookmarkEnd w:id="101"/>
       <w:bookmarkEnd w:id="102"/>
       <w:bookmarkEnd w:id="103"/>
+      <w:bookmarkEnd w:id="104"/>
     </w:p>
     <w:p>
       <w:pPr>
@@ -48605,7 +48748,7 @@
                     <pic:cNvPicPr/>
                   </pic:nvPicPr>
                   <pic:blipFill>
-                    <a:blip r:embed="rId30">
+                    <a:blip r:embed="rId34">
                       <a:extLst>
                         <a:ext uri="{28A0092B-C50C-407E-A947-70E740481C1C}">
                           <a14:useLocalDpi xmlns:a14="http://schemas.microsoft.com/office/drawing/2010/main" val="0"/>
@@ -48665,10 +48808,10 @@
           <w:szCs w:val="24"/>
         </w:rPr>
       </w:pPr>
-      <w:bookmarkStart w:id="104" w:name="_Toc529806969"/>
-      <w:bookmarkStart w:id="105" w:name="_Toc16151313"/>
-      <w:bookmarkStart w:id="106" w:name="_Toc44111634"/>
-      <w:bookmarkStart w:id="107" w:name="_Toc44111800"/>
+      <w:bookmarkStart w:id="105" w:name="_Toc529806969"/>
+      <w:bookmarkStart w:id="106" w:name="_Toc16151313"/>
+      <w:bookmarkStart w:id="107" w:name="_Toc44111634"/>
+      <w:bookmarkStart w:id="108" w:name="_Toc44111800"/>
       <w:r>
         <w:rPr>
           <w:rFonts w:ascii="Courier New" w:hAnsi="Courier New" w:cs="Courier New"/>
@@ -48687,10 +48830,10 @@
         </w:rPr>
         <w:t xml:space="preserve"> Admin Portal</w:t>
       </w:r>
-      <w:bookmarkEnd w:id="104"/>
       <w:bookmarkEnd w:id="105"/>
       <w:bookmarkEnd w:id="106"/>
       <w:bookmarkEnd w:id="107"/>
+      <w:bookmarkEnd w:id="108"/>
     </w:p>
     <w:p>
       <w:pPr>
@@ -48753,7 +48896,7 @@
                     <pic:cNvPicPr/>
                   </pic:nvPicPr>
                   <pic:blipFill>
-                    <a:blip r:embed="rId31">
+                    <a:blip r:embed="rId35">
                       <a:extLst>
                         <a:ext uri="{28A0092B-C50C-407E-A947-70E740481C1C}">
                           <a14:useLocalDpi xmlns:a14="http://schemas.microsoft.com/office/drawing/2010/main" val="0"/>
@@ -48817,10 +48960,10 @@
           <w:szCs w:val="24"/>
         </w:rPr>
       </w:pPr>
-      <w:bookmarkStart w:id="108" w:name="_Toc529806972"/>
-      <w:bookmarkStart w:id="109" w:name="_Toc16151316"/>
-      <w:bookmarkStart w:id="110" w:name="_Toc44111635"/>
-      <w:bookmarkStart w:id="111" w:name="_Toc44111801"/>
+      <w:bookmarkStart w:id="109" w:name="_Toc529806972"/>
+      <w:bookmarkStart w:id="110" w:name="_Toc16151316"/>
+      <w:bookmarkStart w:id="111" w:name="_Toc44111635"/>
+      <w:bookmarkStart w:id="112" w:name="_Toc44111801"/>
       <w:r>
         <w:rPr>
           <w:rFonts w:ascii="Courier New" w:hAnsi="Courier New" w:cs="Courier New"/>
@@ -48830,8 +48973,8 @@
         </w:rPr>
         <w:t xml:space="preserve">7.1.3 Add </w:t>
       </w:r>
-      <w:bookmarkEnd w:id="108"/>
       <w:bookmarkEnd w:id="109"/>
+      <w:bookmarkEnd w:id="110"/>
       <w:r>
         <w:rPr>
           <w:rFonts w:ascii="Courier New" w:hAnsi="Courier New" w:cs="Courier New"/>
@@ -48841,8 +48984,8 @@
         </w:rPr>
         <w:t>Policy</w:t>
       </w:r>
-      <w:bookmarkEnd w:id="110"/>
       <w:bookmarkEnd w:id="111"/>
+      <w:bookmarkEnd w:id="112"/>
     </w:p>
     <w:p>
       <w:pPr>
@@ -48894,7 +49037,7 @@
                     <pic:cNvPicPr/>
                   </pic:nvPicPr>
                   <pic:blipFill>
-                    <a:blip r:embed="rId32" cstate="print">
+                    <a:blip r:embed="rId36" cstate="print">
                       <a:extLst>
                         <a:ext uri="{28A0092B-C50C-407E-A947-70E740481C1C}">
                           <a14:useLocalDpi xmlns:a14="http://schemas.microsoft.com/office/drawing/2010/main" val="0"/>
@@ -48954,10 +49097,10 @@
           <w:szCs w:val="24"/>
         </w:rPr>
       </w:pPr>
-      <w:bookmarkStart w:id="112" w:name="_Toc529806970"/>
-      <w:bookmarkStart w:id="113" w:name="_Toc16151314"/>
-      <w:bookmarkStart w:id="114" w:name="_Toc44111636"/>
-      <w:bookmarkStart w:id="115" w:name="_Toc44111802"/>
+      <w:bookmarkStart w:id="113" w:name="_Toc529806970"/>
+      <w:bookmarkStart w:id="114" w:name="_Toc16151314"/>
+      <w:bookmarkStart w:id="115" w:name="_Toc44111636"/>
+      <w:bookmarkStart w:id="116" w:name="_Toc44111802"/>
       <w:r>
         <w:rPr>
           <w:rFonts w:ascii="Courier New" w:hAnsi="Courier New" w:cs="Courier New"/>
@@ -48968,10 +49111,10 @@
         <w:lastRenderedPageBreak/>
         <w:t>7.1.4 Add New User</w:t>
       </w:r>
-      <w:bookmarkEnd w:id="112"/>
       <w:bookmarkEnd w:id="113"/>
       <w:bookmarkEnd w:id="114"/>
       <w:bookmarkEnd w:id="115"/>
+      <w:bookmarkEnd w:id="116"/>
     </w:p>
     <w:p>
       <w:pPr>
@@ -49021,7 +49164,7 @@
                     <pic:cNvPicPr/>
                   </pic:nvPicPr>
                   <pic:blipFill>
-                    <a:blip r:embed="rId33">
+                    <a:blip r:embed="rId37">
                       <a:extLst>
                         <a:ext uri="{28A0092B-C50C-407E-A947-70E740481C1C}">
                           <a14:useLocalDpi xmlns:a14="http://schemas.microsoft.com/office/drawing/2010/main" val="0"/>
@@ -49071,8 +49214,8 @@
           <w:szCs w:val="24"/>
         </w:rPr>
       </w:pPr>
-      <w:bookmarkStart w:id="116" w:name="_Toc44111637"/>
-      <w:bookmarkStart w:id="117" w:name="_Toc44111803"/>
+      <w:bookmarkStart w:id="117" w:name="_Toc44111637"/>
+      <w:bookmarkStart w:id="118" w:name="_Toc44111803"/>
       <w:r>
         <w:rPr>
           <w:rFonts w:ascii="Courier New" w:hAnsi="Courier New" w:cs="Courier New"/>
@@ -49082,8 +49225,8 @@
         </w:rPr>
         <w:t>7.1.5 User Signup</w:t>
       </w:r>
-      <w:bookmarkEnd w:id="116"/>
       <w:bookmarkEnd w:id="117"/>
+      <w:bookmarkEnd w:id="118"/>
     </w:p>
     <w:p>
       <w:pPr>
@@ -49097,8 +49240,8 @@
           <w:szCs w:val="24"/>
         </w:rPr>
       </w:pPr>
-      <w:bookmarkStart w:id="118" w:name="_Toc44111638"/>
-      <w:bookmarkStart w:id="119" w:name="_Toc44111804"/>
+      <w:bookmarkStart w:id="119" w:name="_Toc44111638"/>
+      <w:bookmarkStart w:id="120" w:name="_Toc44111804"/>
       <w:r>
         <w:rPr>
           <w:rFonts w:ascii="Courier New" w:hAnsi="Courier New" w:cs="Courier New"/>
@@ -49120,8 +49263,8 @@
         </w:rPr>
         <w:t xml:space="preserve"> shows the signup portal where the user signs-up in order to be registered to have access to the system.</w:t>
       </w:r>
-      <w:bookmarkEnd w:id="118"/>
       <w:bookmarkEnd w:id="119"/>
+      <w:bookmarkEnd w:id="120"/>
     </w:p>
     <w:p>
       <w:pPr>
@@ -49154,7 +49297,7 @@
                     <pic:cNvPicPr/>
                   </pic:nvPicPr>
                   <pic:blipFill>
-                    <a:blip r:embed="rId34">
+                    <a:blip r:embed="rId38">
                       <a:extLst>
                         <a:ext uri="{28A0092B-C50C-407E-A947-70E740481C1C}">
                           <a14:useLocalDpi xmlns:a14="http://schemas.microsoft.com/office/drawing/2010/main" val="0"/>
@@ -49192,8 +49335,8 @@
           <w:szCs w:val="24"/>
         </w:rPr>
       </w:pPr>
-      <w:bookmarkStart w:id="120" w:name="_Toc44111639"/>
-      <w:bookmarkStart w:id="121" w:name="_Toc44111805"/>
+      <w:bookmarkStart w:id="121" w:name="_Toc44111639"/>
+      <w:bookmarkStart w:id="122" w:name="_Toc44111805"/>
       <w:r>
         <w:rPr>
           <w:rFonts w:ascii="Courier New" w:hAnsi="Courier New" w:cs="Courier New"/>
@@ -49233,8 +49376,8 @@
         </w:rPr>
         <w:t>Employee or Customer) Portal</w:t>
       </w:r>
-      <w:bookmarkEnd w:id="120"/>
       <w:bookmarkEnd w:id="121"/>
+      <w:bookmarkEnd w:id="122"/>
     </w:p>
     <w:p>
       <w:pPr>
@@ -49286,7 +49429,7 @@
                     <pic:cNvPicPr/>
                   </pic:nvPicPr>
                   <pic:blipFill>
-                    <a:blip r:embed="rId35">
+                    <a:blip r:embed="rId39">
                       <a:extLst>
                         <a:ext uri="{28A0092B-C50C-407E-A947-70E740481C1C}">
                           <a14:useLocalDpi xmlns:a14="http://schemas.microsoft.com/office/drawing/2010/main" val="0"/>
@@ -49324,8 +49467,8 @@
           <w:szCs w:val="24"/>
         </w:rPr>
       </w:pPr>
-      <w:bookmarkStart w:id="122" w:name="_Toc44111640"/>
-      <w:bookmarkStart w:id="123" w:name="_Toc44111806"/>
+      <w:bookmarkStart w:id="123" w:name="_Toc44111640"/>
+      <w:bookmarkStart w:id="124" w:name="_Toc44111806"/>
       <w:r>
         <w:rPr>
           <w:rFonts w:ascii="Courier New" w:hAnsi="Courier New" w:cs="Courier New"/>
@@ -49344,8 +49487,8 @@
         </w:rPr>
         <w:t xml:space="preserve"> Customer Profile</w:t>
       </w:r>
-      <w:bookmarkEnd w:id="122"/>
       <w:bookmarkEnd w:id="123"/>
+      <w:bookmarkEnd w:id="124"/>
     </w:p>
     <w:p>
       <w:pPr>
@@ -49355,8 +49498,8 @@
           <w:color w:val="auto"/>
         </w:rPr>
       </w:pPr>
-      <w:bookmarkStart w:id="124" w:name="_Toc44111641"/>
-      <w:bookmarkStart w:id="125" w:name="_Toc44111807"/>
+      <w:bookmarkStart w:id="125" w:name="_Toc44111641"/>
+      <w:bookmarkStart w:id="126" w:name="_Toc44111807"/>
       <w:r>
         <w:rPr>
           <w:rFonts w:ascii="Courier New" w:hAnsi="Courier New" w:cs="Courier New"/>
@@ -49364,8 +49507,8 @@
         </w:rPr>
         <w:t>This view allows the user to complete a registration form                so that they can be allowed by the system to enroll in social security policies.</w:t>
       </w:r>
-      <w:bookmarkEnd w:id="124"/>
       <w:bookmarkEnd w:id="125"/>
+      <w:bookmarkEnd w:id="126"/>
     </w:p>
     <w:p>
       <w:pPr>
@@ -49408,7 +49551,7 @@
                     <pic:cNvPicPr/>
                   </pic:nvPicPr>
                   <pic:blipFill>
-                    <a:blip r:embed="rId36">
+                    <a:blip r:embed="rId40">
                       <a:extLst>
                         <a:ext uri="{28A0092B-C50C-407E-A947-70E740481C1C}">
                           <a14:useLocalDpi xmlns:a14="http://schemas.microsoft.com/office/drawing/2010/main" val="0"/>
@@ -49458,8 +49601,8 @@
           <w:szCs w:val="24"/>
         </w:rPr>
       </w:pPr>
-      <w:bookmarkStart w:id="126" w:name="_Toc44111642"/>
-      <w:bookmarkStart w:id="127" w:name="_Toc44111808"/>
+      <w:bookmarkStart w:id="127" w:name="_Toc44111642"/>
+      <w:bookmarkStart w:id="128" w:name="_Toc44111808"/>
       <w:r>
         <w:rPr>
           <w:rFonts w:ascii="Courier New" w:hAnsi="Courier New" w:cs="Courier New"/>
@@ -49478,8 +49621,8 @@
         </w:rPr>
         <w:t xml:space="preserve"> Enroll Policy</w:t>
       </w:r>
-      <w:bookmarkEnd w:id="126"/>
       <w:bookmarkEnd w:id="127"/>
+      <w:bookmarkEnd w:id="128"/>
     </w:p>
     <w:p>
       <w:pPr>
@@ -49489,8 +49632,8 @@
           <w:color w:val="auto"/>
         </w:rPr>
       </w:pPr>
-      <w:bookmarkStart w:id="128" w:name="_Toc44111643"/>
-      <w:bookmarkStart w:id="129" w:name="_Toc44111809"/>
+      <w:bookmarkStart w:id="129" w:name="_Toc44111643"/>
+      <w:bookmarkStart w:id="130" w:name="_Toc44111809"/>
       <w:r>
         <w:rPr>
           <w:rFonts w:ascii="Courier New" w:hAnsi="Courier New" w:cs="Courier New"/>
@@ -49498,8 +49641,8 @@
         </w:rPr>
         <w:t>This view allows the user to enroll in social security policies.</w:t>
       </w:r>
-      <w:bookmarkEnd w:id="128"/>
       <w:bookmarkEnd w:id="129"/>
+      <w:bookmarkEnd w:id="130"/>
     </w:p>
     <w:p>
       <w:pPr>
@@ -49532,7 +49675,7 @@
                     <pic:cNvPicPr/>
                   </pic:nvPicPr>
                   <pic:blipFill>
-                    <a:blip r:embed="rId37">
+                    <a:blip r:embed="rId41">
                       <a:extLst>
                         <a:ext uri="{28A0092B-C50C-407E-A947-70E740481C1C}">
                           <a14:useLocalDpi xmlns:a14="http://schemas.microsoft.com/office/drawing/2010/main" val="0"/>
@@ -49570,8 +49713,8 @@
           <w:szCs w:val="24"/>
         </w:rPr>
       </w:pPr>
-      <w:bookmarkStart w:id="130" w:name="_Toc44111644"/>
-      <w:bookmarkStart w:id="131" w:name="_Toc44111810"/>
+      <w:bookmarkStart w:id="131" w:name="_Toc44111644"/>
+      <w:bookmarkStart w:id="132" w:name="_Toc44111810"/>
     </w:p>
     <w:p>
       <w:pPr>
@@ -49614,8 +49757,8 @@
         </w:rPr>
         <w:t xml:space="preserve"> Make Financial Contribution</w:t>
       </w:r>
-      <w:bookmarkEnd w:id="130"/>
       <w:bookmarkEnd w:id="131"/>
+      <w:bookmarkEnd w:id="132"/>
     </w:p>
     <w:p>
       <w:pPr>
@@ -49625,8 +49768,8 @@
           <w:color w:val="auto"/>
         </w:rPr>
       </w:pPr>
-      <w:bookmarkStart w:id="132" w:name="_Toc44111645"/>
-      <w:bookmarkStart w:id="133" w:name="_Toc44111811"/>
+      <w:bookmarkStart w:id="133" w:name="_Toc44111645"/>
+      <w:bookmarkStart w:id="134" w:name="_Toc44111811"/>
       <w:r>
         <w:rPr>
           <w:rFonts w:ascii="Courier New" w:hAnsi="Courier New" w:cs="Courier New"/>
@@ -49634,8 +49777,8 @@
         </w:rPr>
         <w:t>This view allows the user to make financial contributions into social security policies.</w:t>
       </w:r>
-      <w:bookmarkEnd w:id="132"/>
       <w:bookmarkEnd w:id="133"/>
+      <w:bookmarkEnd w:id="134"/>
     </w:p>
     <w:p>
       <w:pPr>
@@ -49677,7 +49820,7 @@
                     <pic:cNvPicPr/>
                   </pic:nvPicPr>
                   <pic:blipFill>
-                    <a:blip r:embed="rId38">
+                    <a:blip r:embed="rId42">
                       <a:extLst>
                         <a:ext uri="{28A0092B-C50C-407E-A947-70E740481C1C}">
                           <a14:useLocalDpi xmlns:a14="http://schemas.microsoft.com/office/drawing/2010/main" val="0"/>
@@ -49749,7 +49892,7 @@
                     <pic:cNvPicPr/>
                   </pic:nvPicPr>
                   <pic:blipFill>
-                    <a:blip r:embed="rId39">
+                    <a:blip r:embed="rId43">
                       <a:extLst>
                         <a:ext uri="{28A0092B-C50C-407E-A947-70E740481C1C}">
                           <a14:useLocalDpi xmlns:a14="http://schemas.microsoft.com/office/drawing/2010/main" val="0"/>
@@ -49787,8 +49930,8 @@
           <w:szCs w:val="24"/>
         </w:rPr>
       </w:pPr>
-      <w:bookmarkStart w:id="134" w:name="_Toc44111646"/>
-      <w:bookmarkStart w:id="135" w:name="_Toc44111812"/>
+      <w:bookmarkStart w:id="135" w:name="_Toc44111646"/>
+      <w:bookmarkStart w:id="136" w:name="_Toc44111812"/>
       <w:r>
         <w:rPr>
           <w:rFonts w:ascii="Courier New" w:hAnsi="Courier New" w:cs="Courier New"/>
@@ -49807,8 +49950,8 @@
         </w:rPr>
         <w:t xml:space="preserve"> Request Benefits</w:t>
       </w:r>
-      <w:bookmarkEnd w:id="134"/>
       <w:bookmarkEnd w:id="135"/>
+      <w:bookmarkEnd w:id="136"/>
     </w:p>
     <w:p>
       <w:pPr>
@@ -49818,8 +49961,8 @@
           <w:color w:val="auto"/>
         </w:rPr>
       </w:pPr>
-      <w:bookmarkStart w:id="136" w:name="_Toc44111647"/>
-      <w:bookmarkStart w:id="137" w:name="_Toc44111813"/>
+      <w:bookmarkStart w:id="137" w:name="_Toc44111647"/>
+      <w:bookmarkStart w:id="138" w:name="_Toc44111813"/>
       <w:r>
         <w:rPr>
           <w:rFonts w:ascii="Courier New" w:hAnsi="Courier New" w:cs="Courier New"/>
@@ -49841,8 +49984,8 @@
         </w:rPr>
         <w:t xml:space="preserve"> social security policies.</w:t>
       </w:r>
-      <w:bookmarkEnd w:id="136"/>
       <w:bookmarkEnd w:id="137"/>
+      <w:bookmarkEnd w:id="138"/>
     </w:p>
     <w:p>
       <w:pPr>
@@ -49875,7 +50018,7 @@
                     <pic:cNvPicPr/>
                   </pic:nvPicPr>
                   <pic:blipFill>
-                    <a:blip r:embed="rId40" cstate="print">
+                    <a:blip r:embed="rId44" cstate="print">
                       <a:extLst>
                         <a:ext uri="{28A0092B-C50C-407E-A947-70E740481C1C}">
                           <a14:useLocalDpi xmlns:a14="http://schemas.microsoft.com/office/drawing/2010/main" val="0"/>
@@ -49922,8 +50065,8 @@
           <w:szCs w:val="24"/>
         </w:rPr>
       </w:pPr>
-      <w:bookmarkStart w:id="138" w:name="_Toc44111648"/>
-      <w:bookmarkStart w:id="139" w:name="_Toc44111814"/>
+      <w:bookmarkStart w:id="139" w:name="_Toc44111648"/>
+      <w:bookmarkStart w:id="140" w:name="_Toc44111814"/>
       <w:r>
         <w:rPr>
           <w:rFonts w:ascii="Courier New" w:hAnsi="Courier New" w:cs="Courier New"/>
@@ -49934,8 +50077,8 @@
         <w:lastRenderedPageBreak/>
         <w:t>7.1.11 View Report</w:t>
       </w:r>
-      <w:bookmarkEnd w:id="138"/>
       <w:bookmarkEnd w:id="139"/>
+      <w:bookmarkEnd w:id="140"/>
     </w:p>
     <w:p>
       <w:pPr>
@@ -49945,8 +50088,8 @@
           <w:color w:val="auto"/>
         </w:rPr>
       </w:pPr>
-      <w:bookmarkStart w:id="140" w:name="_Toc44111649"/>
-      <w:bookmarkStart w:id="141" w:name="_Toc44111815"/>
+      <w:bookmarkStart w:id="141" w:name="_Toc44111649"/>
+      <w:bookmarkStart w:id="142" w:name="_Toc44111815"/>
       <w:r>
         <w:rPr>
           <w:rFonts w:ascii="Courier New" w:hAnsi="Courier New" w:cs="Courier New"/>
@@ -49954,8 +50097,8 @@
         </w:rPr>
         <w:t>This view allows the user to generate financial statement of benefits and contributions</w:t>
       </w:r>
-      <w:bookmarkEnd w:id="140"/>
       <w:bookmarkEnd w:id="141"/>
+      <w:bookmarkEnd w:id="142"/>
     </w:p>
     <w:p>
       <w:pPr>
@@ -49997,7 +50140,7 @@
                     <pic:cNvPicPr/>
                   </pic:nvPicPr>
                   <pic:blipFill>
-                    <a:blip r:embed="rId41">
+                    <a:blip r:embed="rId45">
                       <a:extLst>
                         <a:ext uri="{28A0092B-C50C-407E-A947-70E740481C1C}">
                           <a14:useLocalDpi xmlns:a14="http://schemas.microsoft.com/office/drawing/2010/main" val="0"/>
@@ -50073,10 +50216,10 @@
           <w:szCs w:val="24"/>
         </w:rPr>
       </w:pPr>
-      <w:bookmarkStart w:id="142" w:name="_Toc529806974"/>
-      <w:bookmarkStart w:id="143" w:name="_Toc16151318"/>
-      <w:bookmarkStart w:id="144" w:name="_Toc44111650"/>
-      <w:bookmarkStart w:id="145" w:name="_Toc44111816"/>
+      <w:bookmarkStart w:id="143" w:name="_Toc529806974"/>
+      <w:bookmarkStart w:id="144" w:name="_Toc16151318"/>
+      <w:bookmarkStart w:id="145" w:name="_Toc44111650"/>
+      <w:bookmarkStart w:id="146" w:name="_Toc44111816"/>
       <w:r>
         <w:rPr>
           <w:rFonts w:ascii="Courier New" w:hAnsi="Courier New" w:cs="Courier New"/>
@@ -50086,10 +50229,10 @@
         </w:rPr>
         <w:t>CHAPTER EIGHT</w:t>
       </w:r>
-      <w:bookmarkEnd w:id="142"/>
       <w:bookmarkEnd w:id="143"/>
       <w:bookmarkEnd w:id="144"/>
       <w:bookmarkEnd w:id="145"/>
+      <w:bookmarkEnd w:id="146"/>
     </w:p>
     <w:p>
       <w:pPr>
@@ -50103,10 +50246,10 @@
           <w:szCs w:val="24"/>
         </w:rPr>
       </w:pPr>
-      <w:bookmarkStart w:id="146" w:name="_Toc529806975"/>
-      <w:bookmarkStart w:id="147" w:name="_Toc16151319"/>
-      <w:bookmarkStart w:id="148" w:name="_Toc44111651"/>
-      <w:bookmarkStart w:id="149" w:name="_Toc44111817"/>
+      <w:bookmarkStart w:id="147" w:name="_Toc529806975"/>
+      <w:bookmarkStart w:id="148" w:name="_Toc16151319"/>
+      <w:bookmarkStart w:id="149" w:name="_Toc44111651"/>
+      <w:bookmarkStart w:id="150" w:name="_Toc44111817"/>
       <w:r>
         <w:rPr>
           <w:rFonts w:ascii="Courier New" w:hAnsi="Courier New" w:cs="Courier New"/>
@@ -50116,10 +50259,10 @@
         </w:rPr>
         <w:t>CONCLUSION AND RECOMMENDATION</w:t>
       </w:r>
-      <w:bookmarkEnd w:id="146"/>
       <w:bookmarkEnd w:id="147"/>
       <w:bookmarkEnd w:id="148"/>
       <w:bookmarkEnd w:id="149"/>
+      <w:bookmarkEnd w:id="150"/>
     </w:p>
     <w:p>
       <w:pPr>
@@ -50133,10 +50276,10 @@
           <w:szCs w:val="24"/>
         </w:rPr>
       </w:pPr>
-      <w:bookmarkStart w:id="150" w:name="_Toc529806976"/>
-      <w:bookmarkStart w:id="151" w:name="_Toc16151320"/>
-      <w:bookmarkStart w:id="152" w:name="_Toc44111652"/>
-      <w:bookmarkStart w:id="153" w:name="_Toc44111818"/>
+      <w:bookmarkStart w:id="151" w:name="_Toc529806976"/>
+      <w:bookmarkStart w:id="152" w:name="_Toc16151320"/>
+      <w:bookmarkStart w:id="153" w:name="_Toc44111652"/>
+      <w:bookmarkStart w:id="154" w:name="_Toc44111818"/>
       <w:r>
         <w:rPr>
           <w:rFonts w:ascii="Courier New" w:hAnsi="Courier New" w:cs="Courier New"/>
@@ -50146,10 +50289,10 @@
         </w:rPr>
         <w:t>8.0 Conclusion</w:t>
       </w:r>
-      <w:bookmarkEnd w:id="150"/>
       <w:bookmarkEnd w:id="151"/>
       <w:bookmarkEnd w:id="152"/>
       <w:bookmarkEnd w:id="153"/>
+      <w:bookmarkEnd w:id="154"/>
     </w:p>
     <w:p>
       <w:pPr>
@@ -50606,8 +50749,6 @@
         </w:rPr>
         <w:t xml:space="preserve"> </w:t>
       </w:r>
-      <w:bookmarkStart w:id="154" w:name="_GoBack"/>
-      <w:bookmarkEnd w:id="154"/>
       <w:r>
         <w:rPr>
           <w:rFonts w:ascii="Courier New" w:hAnsi="Courier New" w:cs="Courier New"/>
@@ -50635,7 +50776,27 @@
           <w:sz w:val="24"/>
           <w:szCs w:val="24"/>
         </w:rPr>
-        <w:t xml:space="preserve"> technology(smart contracts) whereby potential members of the program can make monitory contributions using cryptocurrencies like bitcoin or </w:t>
+        <w:t xml:space="preserve"> </w:t>
+      </w:r>
+      <w:proofErr w:type="gramStart"/>
+      <w:r>
+        <w:rPr>
+          <w:rFonts w:ascii="Courier New" w:hAnsi="Courier New" w:cs="Courier New"/>
+          <w:color w:val="000000"/>
+          <w:sz w:val="24"/>
+          <w:szCs w:val="24"/>
+        </w:rPr>
+        <w:t>technology(</w:t>
+      </w:r>
+      <w:proofErr w:type="gramEnd"/>
+      <w:r>
+        <w:rPr>
+          <w:rFonts w:ascii="Courier New" w:hAnsi="Courier New" w:cs="Courier New"/>
+          <w:color w:val="000000"/>
+          <w:sz w:val="24"/>
+          <w:szCs w:val="24"/>
+        </w:rPr>
+        <w:t xml:space="preserve">smart contracts) whereby potential members of the program can make monitory contributions using cryptocurrencies like bitcoin or </w:t>
       </w:r>
       <w:proofErr w:type="spellStart"/>
       <w:r>
@@ -51064,7 +51225,7 @@
         </w:rPr>
         <w:t xml:space="preserve">Social Security and National Trust, https://www.ssnit.org.gh Retrieved from </w:t>
       </w:r>
-      <w:hyperlink r:id="rId42" w:history="1">
+      <w:hyperlink r:id="rId46" w:history="1">
         <w:r>
           <w:rPr>
             <w:rStyle w:val="Hyperlink"/>
@@ -51083,7 +51244,7 @@
         </w:rPr>
         <w:t xml:space="preserve"> and </w:t>
       </w:r>
-      <w:hyperlink r:id="rId43" w:history="1">
+      <w:hyperlink r:id="rId47" w:history="1">
         <w:r>
           <w:rPr>
             <w:rStyle w:val="Hyperlink"/>
@@ -51155,7 +51316,7 @@
       <w:r>
         <w:t xml:space="preserve"> September, 9, 2011 from </w:t>
       </w:r>
-      <w:hyperlink r:id="rId44" w:history="1">
+      <w:hyperlink r:id="rId48" w:history="1">
         <w:r>
           <w:rPr>
             <w:rStyle w:val="Hyperlink"/>
@@ -51355,7 +51516,7 @@
           <w:szCs w:val="24"/>
         </w:rPr>
       </w:pPr>
-      <w:hyperlink r:id="rId45" w:history="1">
+      <w:hyperlink r:id="rId49" w:history="1">
         <w:r>
           <w:rPr>
             <w:rStyle w:val="Hyperlink"/>
@@ -51431,7 +51592,7 @@
           <w:szCs w:val="24"/>
         </w:rPr>
       </w:pPr>
-      <w:hyperlink r:id="rId46" w:history="1">
+      <w:hyperlink r:id="rId50" w:history="1">
         <w:r>
           <w:rPr>
             <w:rStyle w:val="Hyperlink"/>
@@ -51470,7 +51631,7 @@
           <w:szCs w:val="24"/>
         </w:rPr>
       </w:pPr>
-      <w:hyperlink r:id="rId47" w:history="1">
+      <w:hyperlink r:id="rId51" w:history="1">
         <w:r>
           <w:rPr>
             <w:rStyle w:val="Hyperlink"/>
@@ -51518,7 +51679,7 @@
           <w:szCs w:val="24"/>
         </w:rPr>
       </w:pPr>
-      <w:hyperlink r:id="rId48" w:history="1">
+      <w:hyperlink r:id="rId52" w:history="1">
         <w:r>
           <w:rPr>
             <w:rStyle w:val="Hyperlink"/>
@@ -51566,7 +51727,7 @@
           <w:szCs w:val="24"/>
         </w:rPr>
       </w:pPr>
-      <w:hyperlink r:id="rId49" w:history="1">
+      <w:hyperlink r:id="rId53" w:history="1">
         <w:r>
           <w:rPr>
             <w:rStyle w:val="Hyperlink"/>
@@ -51629,7 +51790,7 @@
       </w:pPr>
     </w:p>
     <w:sectPr>
-      <w:footerReference w:type="default" r:id="rId50"/>
+      <w:footerReference w:type="default" r:id="rId54"/>
       <w:pgSz w:w="12240" w:h="15840"/>
       <w:pgMar w:top="1440" w:right="1440" w:bottom="1440" w:left="1440" w:header="720" w:footer="720" w:gutter="0"/>
       <w:cols w:space="720"/>
@@ -51707,7 +51868,7 @@
             <w:bCs/>
             <w:noProof/>
           </w:rPr>
-          <w:t>76</w:t>
+          <w:t>36</w:t>
         </w:r>
         <w:r>
           <w:rPr>
@@ -57805,6 +57966,7 @@
   <w:style w:type="character" w:default="1" w:styleId="DefaultParagraphFont">
     <w:name w:val="Default Paragraph Font"/>
     <w:uiPriority w:val="1"/>
+    <w:semiHidden/>
     <w:unhideWhenUsed/>
   </w:style>
   <w:style w:type="table" w:default="1" w:styleId="TableNormal">
@@ -58527,7 +58689,7 @@
 </file>
 
 <file path=customXml/itemProps1.xml><?xml version="1.0" encoding="utf-8"?>
-<ds:datastoreItem xmlns:ds="http://schemas.openxmlformats.org/officeDocument/2006/customXml" ds:itemID="{3270A471-C895-4A58-B64B-A5A06E343580}">
+<ds:datastoreItem xmlns:ds="http://schemas.openxmlformats.org/officeDocument/2006/customXml" ds:itemID="{CC33CA4B-C1AE-4F4A-BE8A-2D586C0548A8}">
   <ds:schemaRefs>
     <ds:schemaRef ds:uri="http://schemas.openxmlformats.org/officeDocument/2006/bibliography"/>
   </ds:schemaRefs>

</xml_diff>